<commit_message>
up het bai tap ss3
</commit_message>
<xml_diff>
--- a/ss3_pseudocode_flowchart/bai_tap/TimSoLonNhatTrong3Soabc.docx
+++ b/ss3_pseudocode_flowchart/bai_tap/TimSoLonNhatTrong3Soabc.docx
@@ -72,6 +72,15 @@
     <w:p>
       <w:r>
         <w:tab/>
+      </w:r>
+      <w:r>
+        <w:tab/>
+        <w:t>END IF</w:t>
+      </w:r>
+    </w:p>
+    <w:p>
+      <w:r>
+        <w:tab/>
         <w:t xml:space="preserve">ELSE </w:t>
       </w:r>
     </w:p>
@@ -114,15 +123,26 @@
     <w:p>
       <w:r>
         <w:tab/>
+      </w:r>
+      <w:r>
+        <w:tab/>
+      </w:r>
+      <w:r>
         <w:t>END IF</w:t>
       </w:r>
     </w:p>
     <w:p>
       <w:r>
-        <w:t>END</w:t>
+        <w:tab/>
+        <w:t>END IF</w:t>
       </w:r>
       <w:bookmarkStart w:id="0" w:name="_GoBack"/>
       <w:bookmarkEnd w:id="0"/>
+    </w:p>
+    <w:p>
+      <w:r>
+        <w:t>END</w:t>
+      </w:r>
     </w:p>
     <w:p>
       <w:r>

</xml_diff>

<commit_message>
up het bai tap ss3 lan 2
</commit_message>
<xml_diff>
--- a/ss3_pseudocode_flowchart/bai_tap/TimSoLonNhatTrong3Soabc.docx
+++ b/ss3_pseudocode_flowchart/bai_tap/TimSoLonNhatTrong3Soabc.docx
@@ -136,15 +136,14 @@
         <w:tab/>
         <w:t>END IF</w:t>
       </w:r>
+    </w:p>
+    <w:p>
+      <w:r>
+        <w:t>END</w:t>
+      </w:r>
+    </w:p>
+    <w:p>
       <w:bookmarkStart w:id="0" w:name="_GoBack"/>
-      <w:bookmarkEnd w:id="0"/>
-    </w:p>
-    <w:p>
-      <w:r>
-        <w:t>END</w:t>
-      </w:r>
-    </w:p>
-    <w:p>
       <w:r>
         <w:rPr>
           <w:noProof/>
@@ -152,9 +151,9 @@
         <w:lastRenderedPageBreak/>
         <w:drawing>
           <wp:inline distT="0" distB="0" distL="0" distR="0">
-            <wp:extent cx="5504815" cy="8210550"/>
-            <wp:effectExtent l="0" t="0" r="635" b="0"/>
-            <wp:docPr id="1" name="Picture 1"/>
+            <wp:extent cx="5419725" cy="8753475"/>
+            <wp:effectExtent l="0" t="0" r="9525" b="9525"/>
+            <wp:docPr id="2" name="Picture 2"/>
             <wp:cNvGraphicFramePr>
               <a:graphicFrameLocks xmlns:a="http://schemas.openxmlformats.org/drawingml/2006/main" noChangeAspect="1"/>
             </wp:cNvGraphicFramePr>
@@ -162,7 +161,7 @@
               <a:graphicData uri="http://schemas.openxmlformats.org/drawingml/2006/picture">
                 <pic:pic xmlns:pic="http://schemas.openxmlformats.org/drawingml/2006/picture">
                   <pic:nvPicPr>
-                    <pic:cNvPr id="1" name="2021-11-29_212525.png"/>
+                    <pic:cNvPr id="2" name="2021-11-29_212525.png"/>
                     <pic:cNvPicPr/>
                   </pic:nvPicPr>
                   <pic:blipFill>
@@ -180,7 +179,7 @@
                   <pic:spPr>
                     <a:xfrm>
                       <a:off x="0" y="0"/>
-                      <a:ext cx="5520594" cy="8234084"/>
+                      <a:ext cx="5419996" cy="8753913"/>
                     </a:xfrm>
                     <a:prstGeom prst="rect">
                       <a:avLst/>
@@ -192,6 +191,7 @@
           </wp:inline>
         </w:drawing>
       </w:r>
+      <w:bookmarkEnd w:id="0"/>
     </w:p>
     <w:sectPr>
       <w:pgSz w:w="11907" w:h="16840" w:code="9"/>

</xml_diff>